<commit_message>
added to progress report
</commit_message>
<xml_diff>
--- a/ourDocuments/Project Progress Report.docx
+++ b/ourDocuments/Project Progress Report.docx
@@ -31,7 +31,46 @@
       <w:bookmarkStart w:id="0" w:name="_GoBack"/>
       <w:bookmarkEnd w:id="0"/>
       <w:r>
-        <w:t xml:space="preserve">To progress with the evaluation of the MIPS64 Pipeline mechanics, the MIPS64 EDU environment was examined. TALK ABOUT HOW WE STARTED TO CHANGE FORWARDING. Also, a set of test bench assembly files were created that generate read after write dependencies that can be resolved with forwarding. </w:t>
+        <w:t>To progress with the evaluation of the MIPS6</w:t>
+      </w:r>
+      <w:r>
+        <w:t>4 Pipeline mechanics, the eduMIPS64</w:t>
+      </w:r>
+      <w:r>
+        <w:t xml:space="preserve"> environment was examined.</w:t>
+      </w:r>
+      <w:r>
+        <w:t xml:space="preserve"> </w:t>
+      </w:r>
+      <w:r>
+        <w:t>E</w:t>
+      </w:r>
+      <w:r>
+        <w:t>duMIPS</w:t>
+      </w:r>
+      <w:r>
+        <w:t>64</w:t>
+      </w:r>
+      <w:r>
+        <w:t xml:space="preserve"> uses a simple forwarding mechanism which while elegant in its simplicity, doesn’t allow for customisation. </w:t>
+      </w:r>
+      <w:r>
+        <w:t>E</w:t>
+      </w:r>
+      <w:r>
+        <w:t>duMIPS</w:t>
+      </w:r>
+      <w:r>
+        <w:t>64</w:t>
+      </w:r>
+      <w:r>
+        <w:t xml:space="preserve"> is being modified</w:t>
+      </w:r>
+      <w:r>
+        <w:t xml:space="preserve"> to allow more control over which forwarding paths can be taken.</w:t>
+      </w:r>
+      <w:r>
+        <w:t xml:space="preserve"> Also, a set of test bench assembly files were created that generate read after write dependencies that can be resolved with forwarding. </w:t>
       </w:r>
     </w:p>
     <w:p>
@@ -65,9 +104,29 @@
       </w:r>
     </w:p>
     <w:p>
-      <w:pPr>
-        <w:pStyle w:val="Heading3"/>
-      </w:pPr>
+      <w:r>
+        <w:t>The eduMIPS64 simulator code was examined and the way it implements forwarding was studied. I</w:t>
+      </w:r>
+      <w:r>
+        <w:t>t</w:t>
+      </w:r>
+      <w:r>
+        <w:t xml:space="preserve"> was found that eduMIPS64 uses a simply but inflexible way of managing forwarding: it simply executes the write-back stage of an instruction as soon as the data is available. The simulator uses semaphores associated to the registers to manage if a register has been needs to be written to</w:t>
+      </w:r>
+      <w:r>
+        <w:t xml:space="preserve">. The write-back stage of these forwarded instructions also decrements these semaphores to signal their availability. </w:t>
+      </w:r>
+    </w:p>
+    <w:p>
+      <w:r>
+        <w:t xml:space="preserve">A plan to implement more customisable forwarding was devised. Instead of there being one flag signaling that forwarding has been enabled, there will be two: one signaling that forwarding is enabled at the EX stage and the other signaling it’s available at the MEM stage. </w:t>
+      </w:r>
+      <w:r>
+        <w:t>This would provide us with a total of four forwarding options (no forwarding, only EX, only MEM, both).</w:t>
+      </w:r>
+    </w:p>
+    <w:p/>
+    <w:p>
       <w:r>
         <w:t>Creating a Test Bench</w:t>
       </w:r>
@@ -94,6 +153,7 @@
     </w:p>
     <w:p>
       <w:r>
+        <w:lastRenderedPageBreak/>
         <w:tab/>
         <w:t>Two RAW data hazard test benches were written. The first creates a</w:t>
       </w:r>
@@ -335,7 +395,6 @@
           <w:rFonts w:ascii="Courier New" w:hAnsi="Courier New" w:cs="Courier New"/>
           <w:sz w:val="22"/>
         </w:rPr>
-        <w:lastRenderedPageBreak/>
         <w:tab/>
         <w:t xml:space="preserve">DADDI R3, R3, </w:t>
       </w:r>
@@ -414,6 +473,11 @@
       </w:r>
     </w:p>
     <w:p>
+      <w:r>
+        <w:t>We still have to implement the additional forwarding functionality. We’ also have to write more test cases and possibly find some existing MIPS64 assembly code to test. We’ll create an automation script which collects the data from the various simulator runs and sees how the performance changes with the instruction type frequencies and the forwarding options.</w:t>
+      </w:r>
+    </w:p>
+    <w:p>
       <w:pPr>
         <w:pStyle w:val="Heading3"/>
       </w:pPr>
@@ -421,9 +485,21 @@
         <w:t>Issues Encountered</w:t>
       </w:r>
     </w:p>
-    <w:p>
-      <w:r>
-        <w:tab/>
+    <w:p/>
+    <w:p>
+      <w:r>
+        <w:t xml:space="preserve">At this point we haven’t encountered many issues as we haven’t actually </w:t>
+      </w:r>
+      <w:r>
+        <w:t xml:space="preserve">done much simulating. The eduMIPS64 simulator code base was quite extensive and finding how to modify the forwarding paths without spending days searching through source code was a challenge and required us to generate the </w:t>
+      </w:r>
+      <w:proofErr w:type="spellStart"/>
+      <w:r>
+        <w:t>JavaDoc</w:t>
+      </w:r>
+      <w:proofErr w:type="spellEnd"/>
+      <w:r>
+        <w:t xml:space="preserve"> from the source files and work through a CPU “step” in our heads.</w:t>
       </w:r>
     </w:p>
     <w:sectPr>
@@ -484,27 +560,14 @@
           <w:pStyle w:val="Footer"/>
           <w:jc w:val="right"/>
         </w:pPr>
-        <w:r>
-          <w:fldChar w:fldCharType="begin"/>
-        </w:r>
-        <w:r>
-          <w:instrText xml:space="preserve"> PAGE   \* MERGEFORMAT </w:instrText>
-        </w:r>
-        <w:r>
-          <w:fldChar w:fldCharType="separate"/>
-        </w:r>
-        <w:r>
-          <w:rPr>
-            <w:noProof/>
-          </w:rPr>
-          <w:t>1</w:t>
-        </w:r>
-        <w:r>
-          <w:rPr>
-            <w:noProof/>
-          </w:rPr>
-          <w:fldChar w:fldCharType="end"/>
-        </w:r>
+        <w:fldSimple w:instr=" PAGE   \* MERGEFORMAT ">
+          <w:r>
+            <w:rPr>
+              <w:noProof/>
+            </w:rPr>
+            <w:t>1</w:t>
+          </w:r>
+        </w:fldSimple>
         <w:r>
           <w:rPr>
             <w:noProof/>
@@ -589,10 +652,7 @@
     </w:r>
     <w:r>
       <w:tab/>
-      <w:t xml:space="preserve">Christopher Morin </w:t>
-    </w:r>
-    <w:r>
-      <w:t>260344722</w:t>
+      <w:t>Christopher Morin 260344722</w:t>
     </w:r>
   </w:p>
 </w:hdr>
@@ -1829,7 +1889,7 @@
 </file>
 
 <file path=customXml/itemProps1.xml><?xml version="1.0" encoding="utf-8"?>
-<ds:datastoreItem xmlns:ds="http://schemas.openxmlformats.org/officeDocument/2006/customXml" ds:itemID="{7AAAEB0B-5C7A-4603-92C9-0AA1AD96ACE2}">
+<ds:datastoreItem xmlns:ds="http://schemas.openxmlformats.org/officeDocument/2006/customXml" ds:itemID="{4EBAFF1E-727B-49F8-A660-E4ABE9D5A109}">
   <ds:schemaRefs>
     <ds:schemaRef ds:uri="http://schemas.openxmlformats.org/officeDocument/2006/bibliography"/>
   </ds:schemaRefs>

</xml_diff>